<commit_message>
perbaiki dokumen pembukaan penawaran dan evaluasi satu sampul (kecuali lampiran)
</commit_message>
<xml_diff>
--- a/templates/1 nd-perintahpengadaan.docx
+++ b/templates/1 nd-perintahpengadaan.docx
@@ -12,13 +12,16 @@
         <w:rPr>
           <w:rFonts w:ascii="Tahoma" w:hAnsi="Tahoma" w:cs="Tahoma"/>
           <w:b/>
+          <w:sz w:val="28"/>
           <w:u w:val="single"/>
+          <w:lang w:val="id-ID"/>
         </w:rPr>
       </w:pPr>
       <w:r>
         <w:rPr>
           <w:rFonts w:ascii="Tahoma" w:hAnsi="Tahoma" w:cs="Tahoma"/>
           <w:b/>
+          <w:sz w:val="28"/>
           <w:u w:val="single"/>
         </w:rPr>
         <w:t>NOTA  DINAS</w:t>
@@ -33,60 +36,24 @@
         <w:jc w:val="center"/>
         <w:rPr>
           <w:rFonts w:ascii="Tahoma" w:hAnsi="Tahoma" w:cs="Tahoma"/>
-        </w:rPr>
-      </w:pPr>
-      <w:r>
-        <w:rPr>
-          <w:rFonts w:ascii="Tahoma" w:hAnsi="Tahoma" w:cs="Tahoma"/>
-        </w:rPr>
-        <w:t>Nomor</w:t>
-      </w:r>
-      <w:r>
-        <w:rPr>
-          <w:rFonts w:ascii="Tahoma" w:hAnsi="Tahoma" w:cs="Tahoma"/>
-        </w:rPr>
-        <w:t>:</w:t>
-      </w:r>
-      <w:r>
-        <w:rPr>
-          <w:rFonts w:ascii="Tahoma" w:hAnsi="Tahoma" w:cs="Tahoma"/>
-          <w:lang w:val="id-ID"/>
-        </w:rPr>
-        <w:t xml:space="preserve">  </w:t>
-      </w:r>
-      <w:r>
-        <w:rPr>
-          <w:rFonts w:ascii="Tahoma" w:hAnsi="Tahoma" w:cs="Tahoma"/>
-          <w:highlight w:val="yellow"/>
-        </w:rPr>
-        <w:t>#</w:t>
-      </w:r>
-      <w:r>
-        <w:rPr>
-          <w:rFonts w:ascii="Tahoma" w:hAnsi="Tahoma" w:cs="Tahoma"/>
-          <w:highlight w:val="yellow"/>
-        </w:rPr>
-        <w:t>nosurat</w:t>
-      </w:r>
-      <w:r>
-        <w:rPr>
-          <w:rFonts w:ascii="Tahoma" w:hAnsi="Tahoma" w:cs="Tahoma"/>
-          <w:highlight w:val="yellow"/>
-        </w:rPr>
-        <w:t>#</w:t>
-      </w:r>
-    </w:p>
-    <w:p>
-      <w:pPr>
-        <w:tabs>
-          <w:tab w:val="left" w:pos="720"/>
-          <w:tab w:val="left" w:pos="900"/>
-        </w:tabs>
-        <w:jc w:val="center"/>
-        <w:rPr>
-          <w:rFonts w:ascii="Tahoma" w:hAnsi="Tahoma" w:cs="Tahoma"/>
-        </w:rPr>
-      </w:pPr>
+          <w:lang w:val="id-ID"/>
+        </w:rPr>
+      </w:pPr>
+      <w:r>
+        <w:rPr>
+          <w:rFonts w:ascii="Tahoma" w:hAnsi="Tahoma" w:cs="Tahoma"/>
+          <w:lang w:val="id-ID"/>
+        </w:rPr>
+        <w:t xml:space="preserve">Nomor : </w:t>
+      </w:r>
+      <w:r>
+        <w:rPr>
+          <w:rFonts w:ascii="Tahoma" w:hAnsi="Tahoma" w:cs="Tahoma"/>
+          <w:highlight w:val="yellow"/>
+          <w:lang w:val="id-ID"/>
+        </w:rPr>
+        <w:t>#nosurat#</w:t>
+      </w:r>
     </w:p>
     <w:p>
       <w:pPr>
@@ -1104,7 +1071,7 @@
           <w:tab w:val="left" w:pos="2160"/>
           <w:tab w:val="left" w:pos="3969"/>
           <w:tab w:val="left" w:pos="4253"/>
-          <w:tab w:val="left" w:pos="6946"/>
+          <w:tab w:val="left" w:pos="7230"/>
         </w:tabs>
         <w:ind w:left="1305"/>
         <w:jc w:val="both"/>
@@ -1116,13 +1083,21 @@
         <w:rPr>
           <w:rFonts w:ascii="Tahoma" w:hAnsi="Tahoma" w:cs="Tahoma"/>
         </w:rPr>
-        <w:t xml:space="preserve">Tembusan                      </w:t>
-      </w:r>
-      <w:r>
-        <w:rPr>
-          <w:rFonts w:ascii="Tahoma" w:hAnsi="Tahoma" w:cs="Tahoma"/>
-        </w:rPr>
-        <w:t xml:space="preserve">                 </w:t>
+        <w:t xml:space="preserve">Tembusan            </w:t>
+      </w:r>
+      <w:r>
+        <w:rPr>
+          <w:rFonts w:ascii="Tahoma" w:hAnsi="Tahoma" w:cs="Tahoma"/>
+          <w:lang w:val="id-ID"/>
+        </w:rPr>
+        <w:tab/>
+      </w:r>
+      <w:r>
+        <w:rPr>
+          <w:rFonts w:ascii="Tahoma" w:hAnsi="Tahoma" w:cs="Tahoma"/>
+          <w:lang w:val="id-ID"/>
+        </w:rPr>
+        <w:tab/>
       </w:r>
       <w:r>
         <w:rPr>

</xml_diff>